<commit_message>
se modificaron plantillas psp
</commit_message>
<xml_diff>
--- a/02. Desarrollo del proyecto/03.Estandares/Estandares_ PSP/Especificación_Funcional_v1_25102018.docx
+++ b/02. Desarrollo del proyecto/03.Estandares/Estandares_ PSP/Especificación_Funcional_v1_25102018.docx
@@ -1141,7 +1141,6 @@
                 <w:szCs w:val="20"/>
               </w:rPr>
             </w:pPr>
-            <w:proofErr w:type="spellStart"/>
             <w:r>
               <w:rPr>
                 <w:rFonts w:ascii="Arial" w:eastAsia="Times New Roman" w:hAnsi="Arial" w:cs="Arial"/>
@@ -1158,9 +1157,8 @@
                 <w:sz w:val="20"/>
                 <w:szCs w:val="20"/>
               </w:rPr>
-              <w:t>ttMonitor</w:t>
+              <w:t>tMonitor</w:t>
             </w:r>
-            <w:proofErr w:type="spellEnd"/>
           </w:p>
         </w:tc>
         <w:tc>
@@ -2604,7 +2602,7 @@
             </wp:anchor>
           </w:drawing>
         </mc:Choice>
-        <mc:Fallback xmlns:w16cid="http://schemas.microsoft.com/office/word/2016/wordml/cid" xmlns:am3d="http://schemas.microsoft.com/office/drawing/2017/model3d" xmlns:aink="http://schemas.microsoft.com/office/drawing/2016/ink" xmlns:cx8="http://schemas.microsoft.com/office/drawing/2016/5/14/chartex" xmlns:cx7="http://schemas.microsoft.com/office/drawing/2016/5/13/chartex" xmlns:cx6="http://schemas.microsoft.com/office/drawing/2016/5/12/chartex" xmlns:cx5="http://schemas.microsoft.com/office/drawing/2016/5/11/chartex" xmlns:cx4="http://schemas.microsoft.com/office/drawing/2016/5/10/chartex" xmlns:cx3="http://schemas.microsoft.com/office/drawing/2016/5/9/chartex" xmlns:cx2="http://schemas.microsoft.com/office/drawing/2015/10/21/chartex" xmlns:cx1="http://schemas.microsoft.com/office/drawing/2015/9/8/chartex">
+        <mc:Fallback xmlns:cx1="http://schemas.microsoft.com/office/drawing/2015/9/8/chartex" xmlns:cx2="http://schemas.microsoft.com/office/drawing/2015/10/21/chartex" xmlns:cx3="http://schemas.microsoft.com/office/drawing/2016/5/9/chartex" xmlns:cx4="http://schemas.microsoft.com/office/drawing/2016/5/10/chartex" xmlns:cx5="http://schemas.microsoft.com/office/drawing/2016/5/11/chartex" xmlns:cx6="http://schemas.microsoft.com/office/drawing/2016/5/12/chartex" xmlns:cx7="http://schemas.microsoft.com/office/drawing/2016/5/13/chartex" xmlns:cx8="http://schemas.microsoft.com/office/drawing/2016/5/14/chartex" xmlns:aink="http://schemas.microsoft.com/office/drawing/2016/ink" xmlns:am3d="http://schemas.microsoft.com/office/drawing/2017/model3d" xmlns:w16cid="http://schemas.microsoft.com/office/word/2016/wordml/cid">
           <w:pict>
             <v:roundrect w14:anchorId="177C025C" id="Rectángulo: esquinas redondeadas 6" o:spid="_x0000_s1026" style="position:absolute;margin-left:-43.5pt;margin-top:27.6pt;width:66pt;height:712.5pt;z-index:251661312;visibility:visible;mso-wrap-style:square;mso-width-percent:0;mso-height-percent:0;mso-wrap-distance-left:9pt;mso-wrap-distance-top:0;mso-wrap-distance-right:9pt;mso-wrap-distance-bottom:0;mso-position-horizontal:absolute;mso-position-horizontal-relative:text;mso-position-vertical:absolute;mso-position-vertical-relative:text;mso-width-percent:0;mso-height-percent:0;mso-width-relative:margin;mso-height-relative:margin;v-text-anchor:middle" arcsize="10923f" o:gfxdata="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" fillcolor="#c9c9c9 [1942]" stroked="f" strokeweight="1pt">
               <v:fill color2="#c9c9c9 [1942]" rotate="t" angle="90" colors="0 #747474;.5 #a9a9a9;1 #c9c9c9" focus="100%" type="gradient"/>
@@ -2694,7 +2692,7 @@
             </wp:anchor>
           </w:drawing>
         </mc:Choice>
-        <mc:Fallback xmlns:w16cid="http://schemas.microsoft.com/office/word/2016/wordml/cid" xmlns:am3d="http://schemas.microsoft.com/office/drawing/2017/model3d" xmlns:aink="http://schemas.microsoft.com/office/drawing/2016/ink" xmlns:cx8="http://schemas.microsoft.com/office/drawing/2016/5/14/chartex" xmlns:cx7="http://schemas.microsoft.com/office/drawing/2016/5/13/chartex" xmlns:cx6="http://schemas.microsoft.com/office/drawing/2016/5/12/chartex" xmlns:cx5="http://schemas.microsoft.com/office/drawing/2016/5/11/chartex" xmlns:cx4="http://schemas.microsoft.com/office/drawing/2016/5/10/chartex" xmlns:cx3="http://schemas.microsoft.com/office/drawing/2016/5/9/chartex" xmlns:cx2="http://schemas.microsoft.com/office/drawing/2015/10/21/chartex" xmlns:cx1="http://schemas.microsoft.com/office/drawing/2015/9/8/chartex">
+        <mc:Fallback xmlns:cx1="http://schemas.microsoft.com/office/drawing/2015/9/8/chartex" xmlns:cx2="http://schemas.microsoft.com/office/drawing/2015/10/21/chartex" xmlns:cx3="http://schemas.microsoft.com/office/drawing/2016/5/9/chartex" xmlns:cx4="http://schemas.microsoft.com/office/drawing/2016/5/10/chartex" xmlns:cx5="http://schemas.microsoft.com/office/drawing/2016/5/11/chartex" xmlns:cx6="http://schemas.microsoft.com/office/drawing/2016/5/12/chartex" xmlns:cx7="http://schemas.microsoft.com/office/drawing/2016/5/13/chartex" xmlns:cx8="http://schemas.microsoft.com/office/drawing/2016/5/14/chartex" xmlns:aink="http://schemas.microsoft.com/office/drawing/2016/ink" xmlns:am3d="http://schemas.microsoft.com/office/drawing/2017/model3d" xmlns:w16cid="http://schemas.microsoft.com/office/word/2016/wordml/cid">
           <w:pict>
             <v:shapetype w14:anchorId="7E8CEF72" id="_x0000_t6" coordsize="21600,21600" o:spt="6" path="m,l,21600r21600,xe">
               <v:stroke joinstyle="miter"/>
@@ -5245,7 +5243,7 @@
 </file>
 
 <file path=customXml/itemProps1.xml><?xml version="1.0" encoding="utf-8"?>
-<ds:datastoreItem xmlns:ds="http://schemas.openxmlformats.org/officeDocument/2006/customXml" ds:itemID="{D621FBAB-A015-48CD-B089-951BE80A8DB7}">
+<ds:datastoreItem xmlns:ds="http://schemas.openxmlformats.org/officeDocument/2006/customXml" ds:itemID="{12929BA6-0670-477D-9B2E-B05968DEDE85}">
   <ds:schemaRefs>
     <ds:schemaRef ds:uri="http://schemas.openxmlformats.org/officeDocument/2006/bibliography"/>
   </ds:schemaRefs>

</xml_diff>